<commit_message>
Added changes to docs
</commit_message>
<xml_diff>
--- a/problem1/machineProblem1.docx
+++ b/problem1/machineProblem1.docx
@@ -193,6 +193,8 @@
         <w:spacing w:line="360" w:lineRule="auto"/>
         <w:jc w:val="center"/>
       </w:pPr>
+      <w:bookmarkStart w:id="1" w:name="_Hlk36324167"/>
+      <w:bookmarkStart w:id="2" w:name="_GoBack"/>
       <w:r>
         <w:t xml:space="preserve">Teaching Assistant: Amir Hossein </w:t>
       </w:r>
@@ -202,6 +204,8 @@
       </w:r>
       <w:proofErr w:type="spellEnd"/>
     </w:p>
+    <w:bookmarkEnd w:id="1"/>
+    <w:bookmarkEnd w:id="2"/>
     <w:p>
       <w:pPr>
         <w:spacing w:line="360" w:lineRule="auto"/>
@@ -233,6 +237,7 @@
           <w:shd w:val="clear" w:color="auto" w:fill="FFFFFF"/>
         </w:rPr>
       </w:pPr>
+      <w:bookmarkStart w:id="3" w:name="_Hlk36324152"/>
       <w:r>
         <w:rPr>
           <w:shd w:val="clear" w:color="auto" w:fill="FFFFFF"/>
@@ -397,8 +402,6 @@
       <w:r>
         <w:t>.</w:t>
       </w:r>
-      <w:bookmarkStart w:id="1" w:name="_GoBack"/>
-      <w:bookmarkEnd w:id="1"/>
     </w:p>
     <w:p>
       <w:pPr>
@@ -481,6 +484,7 @@
       <w:r>
         <w:t xml:space="preserve"> - Code for Device Query</w:t>
       </w:r>
+      <w:bookmarkEnd w:id="3"/>
     </w:p>
     <w:sectPr>
       <w:pgSz w:w="12240" w:h="15840"/>
@@ -4454,7 +4458,7 @@
 </file>
 
 <file path=customXml/itemProps4.xml><?xml version="1.0" encoding="utf-8"?>
-<ds:datastoreItem xmlns:ds="http://schemas.openxmlformats.org/officeDocument/2006/customXml" ds:itemID="{EB7E2B17-3C51-4106-80B0-55EFEED92998}">
+<ds:datastoreItem xmlns:ds="http://schemas.openxmlformats.org/officeDocument/2006/customXml" ds:itemID="{F280B4C1-E8F3-45C5-8874-B3DFA7FD5FA0}">
   <ds:schemaRefs>
     <ds:schemaRef ds:uri="http://schemas.openxmlformats.org/officeDocument/2006/bibliography"/>
   </ds:schemaRefs>

</xml_diff>